<commit_message>
Actualizado e doc de la propuesta.
</commit_message>
<xml_diff>
--- a/Formación Python_Propuesta.docx
+++ b/Formación Python_Propuesta.docx
@@ -152,93 +152,112 @@
       <w:pPr>
         <w:jc w:val="both"/>
       </w:pPr>
-    </w:p>
-    <w:p>
-      <w:pPr>
-        <w:pStyle w:val="Ttulo1"/>
-        <w:jc w:val="both"/>
-      </w:pPr>
-      <w:r>
-        <w:t>Sesiones</w:t>
-      </w:r>
-    </w:p>
-    <w:p>
-      <w:pPr>
-        <w:pStyle w:val="Ttulo2"/>
-        <w:jc w:val="both"/>
-      </w:pPr>
-      <w:r>
-        <w:t>Introducción a Python</w:t>
-      </w:r>
-    </w:p>
-    <w:p>
-      <w:pPr>
-        <w:jc w:val="both"/>
-      </w:pPr>
-      <w:r>
-        <w:t>Ejercicios básicos sin ninguna utilidad en concreto p</w:t>
-      </w:r>
-      <w:r>
-        <w:t xml:space="preserve">ara asegurar que todo el mundo </w:t>
-      </w:r>
-      <w:r>
-        <w:t>está familiarizado con las instrucciones básicas (condicionales, bucles, etc.), tipos de variables (listas y diccionarios) y manejo de excepciones</w:t>
-      </w:r>
-      <w:r>
-        <w:t xml:space="preserve"> (al estilo Python: mejor pedir perdón que pedir permiso)</w:t>
-      </w:r>
-      <w:r>
-        <w:t>.</w:t>
-      </w:r>
-    </w:p>
-    <w:p>
-      <w:pPr>
-        <w:jc w:val="both"/>
-      </w:pPr>
-    </w:p>
-    <w:p>
-      <w:pPr>
-        <w:pStyle w:val="Ttulo2"/>
-        <w:jc w:val="both"/>
-      </w:pPr>
-      <w:r>
-        <w:t>Aplicaciones interactivas CLI</w:t>
-      </w:r>
-    </w:p>
-    <w:p>
-      <w:pPr>
-        <w:jc w:val="both"/>
-      </w:pPr>
-      <w:r>
-        <w:t>Desarrollo de una aplicación de línea de comandos</w:t>
-      </w:r>
-      <w:r>
-        <w:t xml:space="preserve"> </w:t>
-      </w:r>
-      <w:r>
-        <w:t>como piedra, papel o tijera.</w:t>
-      </w:r>
-      <w:r>
-        <w:t xml:space="preserve"> Debido a problemas de visibilidad introduciendo texto en </w:t>
+      <w:r>
+        <w:t xml:space="preserve">También debería utilizarse un repositorio de </w:t>
       </w:r>
       <w:proofErr w:type="spellStart"/>
       <w:r>
-        <w:t>CodeSkulptor</w:t>
+        <w:t>GitHub</w:t>
       </w:r>
       <w:proofErr w:type="spellEnd"/>
       <w:r>
-        <w:t xml:space="preserve">, sería recomendable usar </w:t>
+        <w:t xml:space="preserve"> o </w:t>
       </w:r>
       <w:proofErr w:type="spellStart"/>
       <w:r>
-        <w:t>Skulpt</w:t>
+        <w:t>GitLab</w:t>
       </w:r>
       <w:proofErr w:type="spellEnd"/>
       <w:r>
-        <w:t xml:space="preserve"> en esta sesión.</w:t>
+        <w:t xml:space="preserve"> para intercambiar código y una carpeta de Drive para documentación.</w:t>
       </w:r>
       <w:bookmarkStart w:id="0" w:name="_GoBack"/>
       <w:bookmarkEnd w:id="0"/>
+    </w:p>
+    <w:p>
+      <w:pPr>
+        <w:pStyle w:val="Ttulo1"/>
+        <w:jc w:val="both"/>
+      </w:pPr>
+      <w:r>
+        <w:t>Sesiones</w:t>
+      </w:r>
+    </w:p>
+    <w:p>
+      <w:pPr>
+        <w:pStyle w:val="Ttulo2"/>
+        <w:jc w:val="both"/>
+      </w:pPr>
+      <w:r>
+        <w:t>Introducción a Python</w:t>
+      </w:r>
+    </w:p>
+    <w:p>
+      <w:pPr>
+        <w:jc w:val="both"/>
+      </w:pPr>
+      <w:r>
+        <w:t>Ejercicios básicos sin ninguna utilidad en concreto p</w:t>
+      </w:r>
+      <w:r>
+        <w:t xml:space="preserve">ara asegurar que todo el mundo </w:t>
+      </w:r>
+      <w:r>
+        <w:t>está familiarizado con las instrucciones básicas (condicionales, bucles, etc.), tipos de variables (listas y diccionarios) y manejo de excepciones</w:t>
+      </w:r>
+      <w:r>
+        <w:t xml:space="preserve"> (al estilo Python: mejor pedir perdón que pedir permiso)</w:t>
+      </w:r>
+      <w:r>
+        <w:t>.</w:t>
+      </w:r>
+    </w:p>
+    <w:p>
+      <w:pPr>
+        <w:jc w:val="both"/>
+      </w:pPr>
+    </w:p>
+    <w:p>
+      <w:pPr>
+        <w:pStyle w:val="Ttulo2"/>
+        <w:jc w:val="both"/>
+      </w:pPr>
+      <w:r>
+        <w:t>Aplicaciones interactivas CLI</w:t>
+      </w:r>
+    </w:p>
+    <w:p>
+      <w:pPr>
+        <w:jc w:val="both"/>
+      </w:pPr>
+      <w:r>
+        <w:t>Desarrollo de una aplicación de línea de comandos</w:t>
+      </w:r>
+      <w:r>
+        <w:t xml:space="preserve"> </w:t>
+      </w:r>
+      <w:r>
+        <w:t>como piedra, papel o tijera.</w:t>
+      </w:r>
+      <w:r>
+        <w:t xml:space="preserve"> Debido a problemas de visibilidad introduciendo texto en </w:t>
+      </w:r>
+      <w:proofErr w:type="spellStart"/>
+      <w:r>
+        <w:t>CodeSkulptor</w:t>
+      </w:r>
+      <w:proofErr w:type="spellEnd"/>
+      <w:r>
+        <w:t xml:space="preserve">, sería recomendable usar </w:t>
+      </w:r>
+      <w:proofErr w:type="spellStart"/>
+      <w:r>
+        <w:t>Skulpt</w:t>
+      </w:r>
+      <w:proofErr w:type="spellEnd"/>
+      <w:r>
+        <w:t xml:space="preserve"> en esta sesión.</w:t>
+      </w:r>
     </w:p>
     <w:p>
       <w:pPr>

</xml_diff>